<commit_message>
learn wpf date 9-11-2022
</commit_message>
<xml_diff>
--- a/Note.docx
+++ b/Note.docx
@@ -58,6 +58,11 @@
     <w:p>
       <w:r>
         <w:t xml:space="preserve">   1:57 Binding</w:t>
+      </w:r>
+    </w:p>
+    <w:p>
+      <w:r>
+        <w:t>Time 9:8  start Input in wpf</w:t>
       </w:r>
       <w:bookmarkStart w:id="0" w:name="_GoBack"/>
       <w:bookmarkEnd w:id="0"/>

</xml_diff>

<commit_message>
validate and Update Project
</commit_message>
<xml_diff>
--- a/Note.docx
+++ b/Note.docx
@@ -180,7 +180,30 @@
           <w:szCs w:val="24"/>
           <w:lang w:eastAsia="en-GB"/>
         </w:rPr>
-        <w:t>Validation status chi kharach garaj ahe ka</w:t>
+        <w:t>Validation</w:t>
+      </w:r>
+      <w:r>
+        <w:rPr>
+          <w:rFonts w:ascii="Arial" w:eastAsia="Times New Roman" w:hAnsi="Arial" w:cs="Arial"/>
+          <w:color w:val="303030"/>
+          <w:kern w:val="36"/>
+          <w:sz w:val="24"/>
+          <w:szCs w:val="24"/>
+          <w:lang w:eastAsia="en-GB"/>
+        </w:rPr>
+        <w:t xml:space="preserve"> status function is Required   </w:t>
+      </w:r>
+      <w:r>
+        <w:rPr>
+          <w:rFonts w:ascii="Arial" w:eastAsia="Times New Roman" w:hAnsi="Arial" w:cs="Arial"/>
+          <w:b/>
+          <w:color w:val="303030"/>
+          <w:kern w:val="36"/>
+          <w:sz w:val="24"/>
+          <w:szCs w:val="24"/>
+          <w:lang w:eastAsia="en-GB"/>
+        </w:rPr>
+        <w:t>YES</w:t>
       </w:r>
     </w:p>
     <w:p>
@@ -212,6 +235,50 @@
         </w:rPr>
         <w:t>Address Validation</w:t>
       </w:r>
+      <w:r>
+        <w:rPr>
+          <w:rFonts w:ascii="Arial" w:eastAsia="Times New Roman" w:hAnsi="Arial" w:cs="Arial"/>
+          <w:color w:val="303030"/>
+          <w:kern w:val="36"/>
+          <w:sz w:val="24"/>
+          <w:szCs w:val="24"/>
+          <w:lang w:eastAsia="en-GB"/>
+        </w:rPr>
+        <w:tab/>
+      </w:r>
+      <w:r>
+        <w:rPr>
+          <w:rFonts w:ascii="Arial" w:eastAsia="Times New Roman" w:hAnsi="Arial" w:cs="Arial"/>
+          <w:color w:val="303030"/>
+          <w:kern w:val="36"/>
+          <w:sz w:val="24"/>
+          <w:szCs w:val="24"/>
+          <w:lang w:eastAsia="en-GB"/>
+        </w:rPr>
+        <w:tab/>
+      </w:r>
+      <w:r>
+        <w:rPr>
+          <w:rFonts w:ascii="Arial" w:eastAsia="Times New Roman" w:hAnsi="Arial" w:cs="Arial"/>
+          <w:color w:val="303030"/>
+          <w:kern w:val="36"/>
+          <w:sz w:val="24"/>
+          <w:szCs w:val="24"/>
+          <w:lang w:eastAsia="en-GB"/>
+        </w:rPr>
+        <w:tab/>
+      </w:r>
+      <w:r>
+        <w:rPr>
+          <w:rFonts w:ascii="Arial" w:eastAsia="Times New Roman" w:hAnsi="Arial" w:cs="Arial"/>
+          <w:color w:val="303030"/>
+          <w:kern w:val="36"/>
+          <w:sz w:val="24"/>
+          <w:szCs w:val="24"/>
+          <w:lang w:eastAsia="en-GB"/>
+        </w:rPr>
+        <w:tab/>
+      </w:r>
     </w:p>
     <w:p>
       <w:pPr>
@@ -281,6 +348,7 @@
           <w:lang w:eastAsia="en-GB"/>
         </w:rPr>
       </w:pPr>
+      <w:bookmarkStart w:id="0" w:name="_GoBack"/>
       <w:r>
         <w:rPr>
           <w:rFonts w:ascii="Arial" w:eastAsia="Times New Roman" w:hAnsi="Arial" w:cs="Arial"/>
@@ -292,7 +360,6 @@
         </w:rPr>
         <w:t>101872592902</w:t>
       </w:r>
-      <w:bookmarkStart w:id="0" w:name="_GoBack"/>
       <w:bookmarkEnd w:id="0"/>
     </w:p>
     <w:sectPr>

</xml_diff>